<commit_message>
notes on 11 inflows
</commit_message>
<xml_diff>
--- a/sunapee brain dump.docx
+++ b/sunapee brain dump.docx
@@ -1,6 +1,6 @@
 
 <file path=word/document.xml><?xml version="1.0" encoding="utf-8"?>
-<w:document xmlns:wpc="http://schemas.microsoft.com/office/word/2010/wordprocessingCanvas" xmlns:cx="http://schemas.microsoft.com/office/drawing/2014/chartex" xmlns:cx1="http://schemas.microsoft.com/office/drawing/2015/9/8/chartex" xmlns:cx2="http://schemas.microsoft.com/office/drawing/2015/10/21/chartex" xmlns:cx3="http://schemas.microsoft.com/office/drawing/2016/5/9/chartex" xmlns:cx4="http://schemas.microsoft.com/office/drawing/2016/5/10/chartex" xmlns:cx5="http://schemas.microsoft.com/office/drawing/2016/5/11/chartex" xmlns:cx6="http://schemas.microsoft.com/office/drawing/2016/5/12/chartex" xmlns:cx7="http://schemas.microsoft.com/office/drawing/2016/5/13/chartex" xmlns:cx8="http://schemas.microsoft.com/office/drawing/2016/5/14/chartex" xmlns:mc="http://schemas.openxmlformats.org/markup-compatibility/2006" xmlns:aink="http://schemas.microsoft.com/office/drawing/2016/ink" xmlns:am3d="http://schemas.microsoft.com/office/drawing/2017/model3d" xmlns:o="urn:schemas-microsoft-com:office:office" xmlns:r="http://schemas.openxmlformats.org/officeDocument/2006/relationships" xmlns:m="http://schemas.openxmlformats.org/officeDocument/2006/math" xmlns:v="urn:schemas-microsoft-com:vml" xmlns:wp14="http://schemas.microsoft.com/office/word/2010/wordprocessingDrawing" xmlns:wp="http://schemas.openxmlformats.org/drawingml/2006/wordprocessingDrawing" xmlns:w10="urn:schemas-microsoft-com:office:word" xmlns:w="http://schemas.openxmlformats.org/wordprocessingml/2006/main" xmlns:w14="http://schemas.microsoft.com/office/word/2010/wordml" xmlns:w15="http://schemas.microsoft.com/office/word/2012/wordml" xmlns:w16cex="http://schemas.microsoft.com/office/word/2018/wordml/cex" xmlns:w16cid="http://schemas.microsoft.com/office/word/2016/wordml/cid" xmlns:w16="http://schemas.microsoft.com/office/word/2018/wordml" xmlns:w16se="http://schemas.microsoft.com/office/word/2015/wordml/symex" xmlns:wpg="http://schemas.microsoft.com/office/word/2010/wordprocessingGroup" xmlns:wpi="http://schemas.microsoft.com/office/word/2010/wordprocessingInk" xmlns:wne="http://schemas.microsoft.com/office/word/2006/wordml" xmlns:wps="http://schemas.microsoft.com/office/word/2010/wordprocessingShape" mc:Ignorable="w14 w15 w16se w16cid w16 w16cex wp14">
+<w:document xmlns:wpc="http://schemas.microsoft.com/office/word/2010/wordprocessingCanvas" xmlns:cx="http://schemas.microsoft.com/office/drawing/2014/chartex" xmlns:cx1="http://schemas.microsoft.com/office/drawing/2015/9/8/chartex" xmlns:cx2="http://schemas.microsoft.com/office/drawing/2015/10/21/chartex" xmlns:cx3="http://schemas.microsoft.com/office/drawing/2016/5/9/chartex" xmlns:cx4="http://schemas.microsoft.com/office/drawing/2016/5/10/chartex" xmlns:cx5="http://schemas.microsoft.com/office/drawing/2016/5/11/chartex" xmlns:cx6="http://schemas.microsoft.com/office/drawing/2016/5/12/chartex" xmlns:cx7="http://schemas.microsoft.com/office/drawing/2016/5/13/chartex" xmlns:cx8="http://schemas.microsoft.com/office/drawing/2016/5/14/chartex" xmlns:mc="http://schemas.openxmlformats.org/markup-compatibility/2006" xmlns:aink="http://schemas.microsoft.com/office/drawing/2016/ink" xmlns:am3d="http://schemas.microsoft.com/office/drawing/2017/model3d" xmlns:o="urn:schemas-microsoft-com:office:office" xmlns:r="http://schemas.openxmlformats.org/officeDocument/2006/relationships" xmlns:m="http://schemas.openxmlformats.org/officeDocument/2006/math" xmlns:v="urn:schemas-microsoft-com:vml" xmlns:wp14="http://schemas.microsoft.com/office/word/2010/wordprocessingDrawing" xmlns:wp="http://schemas.openxmlformats.org/drawingml/2006/wordprocessingDrawing" xmlns:w10="urn:schemas-microsoft-com:office:word" xmlns:w="http://schemas.openxmlformats.org/wordprocessingml/2006/main" xmlns:w14="http://schemas.microsoft.com/office/word/2010/wordml" xmlns:w15="http://schemas.microsoft.com/office/word/2012/wordml" xmlns:w16cex="http://schemas.microsoft.com/office/word/2018/wordml/cex" xmlns:w16cid="http://schemas.microsoft.com/office/word/2016/wordml/cid" xmlns:w16="http://schemas.microsoft.com/office/word/2018/wordml" xmlns:w16sdtdh="http://schemas.microsoft.com/office/word/2020/wordml/sdtdatahash" xmlns:w16se="http://schemas.microsoft.com/office/word/2015/wordml/symex" xmlns:wpg="http://schemas.microsoft.com/office/word/2010/wordprocessingGroup" xmlns:wpi="http://schemas.microsoft.com/office/word/2010/wordprocessingInk" xmlns:wne="http://schemas.microsoft.com/office/word/2006/wordml" xmlns:wps="http://schemas.microsoft.com/office/word/2010/wordprocessingShape" mc:Ignorable="w14 w15 w16se w16cid w16 w16cex w16sdtdh wp14">
   <w:body>
     <w:p>
       <w:pPr>
@@ -11,6 +11,225 @@
         </w:numPr>
       </w:pPr>
       <w:r>
+        <w:t>Multiple inflow estimation, building off of work from Bethel and Nicole</w:t>
+      </w:r>
+    </w:p>
+    <w:p>
+      <w:pPr>
+        <w:pStyle w:val="ListParagraph"/>
+        <w:numPr>
+          <w:ilvl w:val="1"/>
+          <w:numId w:val="1"/>
+        </w:numPr>
+      </w:pPr>
+      <w:r>
+        <w:t xml:space="preserve">‘./scripts/create_inflow_files_sunapee/inflow_model_sunapee.R’ </w:t>
+      </w:r>
+    </w:p>
+    <w:p>
+      <w:pPr>
+        <w:pStyle w:val="ListParagraph"/>
+        <w:numPr>
+          <w:ilvl w:val="2"/>
+          <w:numId w:val="1"/>
+        </w:numPr>
+      </w:pPr>
+      <w:r>
+        <w:t>creates individual inflow estimates for 11 inflow streams. Requires metdata for the time period that you want inflow estimates</w:t>
+      </w:r>
+      <w:r>
+        <w:t>. Currently run from 2018 through December 2020. I think there might be estimates from before 2018 from somewhere else? Need to expand the time period here in order to calibrate model?</w:t>
+      </w:r>
+    </w:p>
+    <w:p>
+      <w:pPr>
+        <w:pStyle w:val="ListParagraph"/>
+        <w:numPr>
+          <w:ilvl w:val="1"/>
+          <w:numId w:val="1"/>
+        </w:numPr>
+      </w:pPr>
+      <w:r>
+        <w:t>‘./scripts/create_inflow_files_sunapee/</w:t>
+      </w:r>
+      <w:r>
+        <w:t>boostratp_TP</w:t>
+      </w:r>
+      <w:r>
+        <w:t>.R’</w:t>
+      </w:r>
+    </w:p>
+    <w:p>
+      <w:pPr>
+        <w:pStyle w:val="ListParagraph"/>
+        <w:numPr>
+          <w:ilvl w:val="2"/>
+          <w:numId w:val="1"/>
+        </w:numPr>
+      </w:pPr>
+      <w:r>
+        <w:t>Creates bootstrapped estimates of daily TP concentrations for all inflow streams based on some sparse observations.  Goes from 1979 to December 2020</w:t>
+      </w:r>
+    </w:p>
+    <w:p>
+      <w:pPr>
+        <w:pStyle w:val="ListParagraph"/>
+        <w:numPr>
+          <w:ilvl w:val="2"/>
+          <w:numId w:val="1"/>
+        </w:numPr>
+      </w:pPr>
+      <w:r>
+        <w:t>Probably need to do this for TN as well?</w:t>
+      </w:r>
+      <w:r>
+        <w:t xml:space="preserve"> Don’t know if that’s possible because we only have really sparse TN (~160) and DOC</w:t>
+      </w:r>
+      <w:r>
+        <w:t xml:space="preserve"> (n = ~600)</w:t>
+      </w:r>
+      <w:r>
+        <w:t xml:space="preserve"> data for inflow streams (whereas TP n = ~3000)</w:t>
+      </w:r>
+    </w:p>
+    <w:p>
+      <w:pPr>
+        <w:pStyle w:val="ListParagraph"/>
+        <w:numPr>
+          <w:ilvl w:val="1"/>
+          <w:numId w:val="1"/>
+        </w:numPr>
+      </w:pPr>
+      <w:r>
+        <w:t>‘./scripts/create_inflow_files_sunapee/</w:t>
+      </w:r>
+      <w:r>
+        <w:t>NtoPratio</w:t>
+      </w:r>
+      <w:r>
+        <w:t>.R’</w:t>
+      </w:r>
+    </w:p>
+    <w:p>
+      <w:pPr>
+        <w:pStyle w:val="ListParagraph"/>
+        <w:numPr>
+          <w:ilvl w:val="2"/>
+          <w:numId w:val="1"/>
+        </w:numPr>
+      </w:pPr>
+      <w:r>
+        <w:t>Creates daily estimates of TN based on the N:P ratio of where TN data do exist</w:t>
+      </w:r>
+    </w:p>
+    <w:p>
+      <w:pPr>
+        <w:pStyle w:val="ListParagraph"/>
+        <w:numPr>
+          <w:ilvl w:val="2"/>
+          <w:numId w:val="1"/>
+        </w:numPr>
+      </w:pPr>
+      <w:r>
+        <w:t>Also does this for dissolved fractions of nutrients</w:t>
+      </w:r>
+    </w:p>
+    <w:p>
+      <w:pPr>
+        <w:pStyle w:val="ListParagraph"/>
+        <w:numPr>
+          <w:ilvl w:val="2"/>
+          <w:numId w:val="1"/>
+        </w:numPr>
+      </w:pPr>
+      <w:r>
+        <w:t>Then calculates loads for each fraction using the estimated inflow from ‘inflow_model_sunapee.R’</w:t>
+      </w:r>
+      <w:r>
+        <w:t xml:space="preserve"> BUT because individual inflows are currently limited to 2018-2020 this only calculates for a short period of time—need to get longer time series for individual inflows</w:t>
+      </w:r>
+    </w:p>
+    <w:p>
+      <w:pPr>
+        <w:pStyle w:val="ListParagraph"/>
+        <w:numPr>
+          <w:ilvl w:val="1"/>
+          <w:numId w:val="1"/>
+        </w:numPr>
+      </w:pPr>
+      <w:r>
+        <w:t>Next steps for Jacob</w:t>
+      </w:r>
+    </w:p>
+    <w:p>
+      <w:pPr>
+        <w:pStyle w:val="ListParagraph"/>
+        <w:numPr>
+          <w:ilvl w:val="2"/>
+          <w:numId w:val="1"/>
+        </w:numPr>
+      </w:pPr>
+      <w:r>
+        <w:t xml:space="preserve">Increase length of inflow estimates </w:t>
+      </w:r>
+    </w:p>
+    <w:p>
+      <w:pPr>
+        <w:pStyle w:val="ListParagraph"/>
+        <w:numPr>
+          <w:ilvl w:val="3"/>
+          <w:numId w:val="1"/>
+        </w:numPr>
+      </w:pPr>
+      <w:r>
+        <w:t>Get NLDAS data from 1979-present and run ‘inflow_model_sunapee’ on entire time series</w:t>
+      </w:r>
+    </w:p>
+    <w:p>
+      <w:pPr>
+        <w:pStyle w:val="ListParagraph"/>
+        <w:numPr>
+          <w:ilvl w:val="2"/>
+          <w:numId w:val="1"/>
+        </w:numPr>
+      </w:pPr>
+      <w:r>
+        <w:t>Update loads in ‘NtoPratio’</w:t>
+      </w:r>
+    </w:p>
+    <w:p>
+      <w:pPr>
+        <w:pStyle w:val="ListParagraph"/>
+        <w:numPr>
+          <w:ilvl w:val="2"/>
+          <w:numId w:val="1"/>
+        </w:numPr>
+      </w:pPr>
+      <w:r>
+        <w:t>Calibrate GLM using loads from all 11 streams</w:t>
+      </w:r>
+    </w:p>
+    <w:p>
+      <w:pPr>
+        <w:pStyle w:val="ListParagraph"/>
+        <w:numPr>
+          <w:ilvl w:val="3"/>
+          <w:numId w:val="1"/>
+        </w:numPr>
+      </w:pPr>
+      <w:r>
+        <w:t>Do we need estimates of more than just TNTP and soluble fractions?</w:t>
+      </w:r>
+    </w:p>
+    <w:p>
+      <w:pPr>
+        <w:pStyle w:val="ListParagraph"/>
+        <w:numPr>
+          <w:ilvl w:val="0"/>
+          <w:numId w:val="1"/>
+        </w:numPr>
+      </w:pPr>
+      <w:r>
         <w:t>Meeting with Geoff, June, John, Cayelan, Adrienne</w:t>
       </w:r>
     </w:p>
@@ -191,6 +410,7 @@
         </w:numPr>
       </w:pPr>
       <w:r>
+        <w:lastRenderedPageBreak/>
         <w:t>Is there inflow chem data for 2020?</w:t>
       </w:r>
     </w:p>
@@ -488,7 +708,6 @@
         </w:numPr>
       </w:pPr>
       <w:r>
-        <w:lastRenderedPageBreak/>
         <w:t>~10 sites</w:t>
       </w:r>
       <w:r>
@@ -518,11 +737,11 @@
 </file>
 
 <file path=word/numbering.xml><?xml version="1.0" encoding="utf-8"?>
-<w:numbering xmlns:wpc="http://schemas.microsoft.com/office/word/2010/wordprocessingCanvas" xmlns:cx="http://schemas.microsoft.com/office/drawing/2014/chartex" xmlns:cx1="http://schemas.microsoft.com/office/drawing/2015/9/8/chartex" xmlns:cx2="http://schemas.microsoft.com/office/drawing/2015/10/21/chartex" xmlns:cx3="http://schemas.microsoft.com/office/drawing/2016/5/9/chartex" xmlns:cx4="http://schemas.microsoft.com/office/drawing/2016/5/10/chartex" xmlns:cx5="http://schemas.microsoft.com/office/drawing/2016/5/11/chartex" xmlns:cx6="http://schemas.microsoft.com/office/drawing/2016/5/12/chartex" xmlns:cx7="http://schemas.microsoft.com/office/drawing/2016/5/13/chartex" xmlns:cx8="http://schemas.microsoft.com/office/drawing/2016/5/14/chartex" xmlns:mc="http://schemas.openxmlformats.org/markup-compatibility/2006" xmlns:aink="http://schemas.microsoft.com/office/drawing/2016/ink" xmlns:am3d="http://schemas.microsoft.com/office/drawing/2017/model3d" xmlns:o="urn:schemas-microsoft-com:office:office" xmlns:r="http://schemas.openxmlformats.org/officeDocument/2006/relationships" xmlns:m="http://schemas.openxmlformats.org/officeDocument/2006/math" xmlns:v="urn:schemas-microsoft-com:vml" xmlns:wp14="http://schemas.microsoft.com/office/word/2010/wordprocessingDrawing" xmlns:wp="http://schemas.openxmlformats.org/drawingml/2006/wordprocessingDrawing" xmlns:w10="urn:schemas-microsoft-com:office:word" xmlns:w="http://schemas.openxmlformats.org/wordprocessingml/2006/main" xmlns:w14="http://schemas.microsoft.com/office/word/2010/wordml" xmlns:w15="http://schemas.microsoft.com/office/word/2012/wordml" xmlns:w16cex="http://schemas.microsoft.com/office/word/2018/wordml/cex" xmlns:w16cid="http://schemas.microsoft.com/office/word/2016/wordml/cid" xmlns:w16="http://schemas.microsoft.com/office/word/2018/wordml" xmlns:w16se="http://schemas.microsoft.com/office/word/2015/wordml/symex" xmlns:wpg="http://schemas.microsoft.com/office/word/2010/wordprocessingGroup" xmlns:wpi="http://schemas.microsoft.com/office/word/2010/wordprocessingInk" xmlns:wne="http://schemas.microsoft.com/office/word/2006/wordml" xmlns:wps="http://schemas.microsoft.com/office/word/2010/wordprocessingShape" mc:Ignorable="w14 w15 w16se w16cid w16 w16cex wp14">
+<w:numbering xmlns:wpc="http://schemas.microsoft.com/office/word/2010/wordprocessingCanvas" xmlns:cx="http://schemas.microsoft.com/office/drawing/2014/chartex" xmlns:cx1="http://schemas.microsoft.com/office/drawing/2015/9/8/chartex" xmlns:cx2="http://schemas.microsoft.com/office/drawing/2015/10/21/chartex" xmlns:cx3="http://schemas.microsoft.com/office/drawing/2016/5/9/chartex" xmlns:cx4="http://schemas.microsoft.com/office/drawing/2016/5/10/chartex" xmlns:cx5="http://schemas.microsoft.com/office/drawing/2016/5/11/chartex" xmlns:cx6="http://schemas.microsoft.com/office/drawing/2016/5/12/chartex" xmlns:cx7="http://schemas.microsoft.com/office/drawing/2016/5/13/chartex" xmlns:cx8="http://schemas.microsoft.com/office/drawing/2016/5/14/chartex" xmlns:mc="http://schemas.openxmlformats.org/markup-compatibility/2006" xmlns:aink="http://schemas.microsoft.com/office/drawing/2016/ink" xmlns:am3d="http://schemas.microsoft.com/office/drawing/2017/model3d" xmlns:o="urn:schemas-microsoft-com:office:office" xmlns:r="http://schemas.openxmlformats.org/officeDocument/2006/relationships" xmlns:m="http://schemas.openxmlformats.org/officeDocument/2006/math" xmlns:v="urn:schemas-microsoft-com:vml" xmlns:wp14="http://schemas.microsoft.com/office/word/2010/wordprocessingDrawing" xmlns:wp="http://schemas.openxmlformats.org/drawingml/2006/wordprocessingDrawing" xmlns:w10="urn:schemas-microsoft-com:office:word" xmlns:w="http://schemas.openxmlformats.org/wordprocessingml/2006/main" xmlns:w14="http://schemas.microsoft.com/office/word/2010/wordml" xmlns:w15="http://schemas.microsoft.com/office/word/2012/wordml" xmlns:w16cex="http://schemas.microsoft.com/office/word/2018/wordml/cex" xmlns:w16cid="http://schemas.microsoft.com/office/word/2016/wordml/cid" xmlns:w16="http://schemas.microsoft.com/office/word/2018/wordml" xmlns:w16sdtdh="http://schemas.microsoft.com/office/word/2020/wordml/sdtdatahash" xmlns:w16se="http://schemas.microsoft.com/office/word/2015/wordml/symex" xmlns:wpg="http://schemas.microsoft.com/office/word/2010/wordprocessingGroup" xmlns:wpi="http://schemas.microsoft.com/office/word/2010/wordprocessingInk" xmlns:wne="http://schemas.microsoft.com/office/word/2006/wordml" xmlns:wps="http://schemas.microsoft.com/office/word/2010/wordprocessingShape" mc:Ignorable="w14 w15 w16se w16cid w16 w16cex w16sdtdh wp14">
   <w:abstractNum w:abstractNumId="0" w15:restartNumberingAfterBreak="0">
     <w:nsid w:val="7FFB2475"/>
     <w:multiLevelType w:val="hybridMultilevel"/>
-    <w:tmpl w:val="0630E404"/>
+    <w:tmpl w:val="5D88C7CA"/>
     <w:lvl w:ilvl="0" w:tplc="04090001">
       <w:start w:val="1"/>
       <w:numFmt w:val="bullet"/>
@@ -639,7 +858,7 @@
 </file>
 
 <file path=word/styles.xml><?xml version="1.0" encoding="utf-8"?>
-<w:styles xmlns:mc="http://schemas.openxmlformats.org/markup-compatibility/2006" xmlns:r="http://schemas.openxmlformats.org/officeDocument/2006/relationships" xmlns:w="http://schemas.openxmlformats.org/wordprocessingml/2006/main" xmlns:w14="http://schemas.microsoft.com/office/word/2010/wordml" xmlns:w15="http://schemas.microsoft.com/office/word/2012/wordml" xmlns:w16cex="http://schemas.microsoft.com/office/word/2018/wordml/cex" xmlns:w16cid="http://schemas.microsoft.com/office/word/2016/wordml/cid" xmlns:w16="http://schemas.microsoft.com/office/word/2018/wordml" xmlns:w16se="http://schemas.microsoft.com/office/word/2015/wordml/symex" mc:Ignorable="w14 w15 w16se w16cid w16 w16cex">
+<w:styles xmlns:mc="http://schemas.openxmlformats.org/markup-compatibility/2006" xmlns:r="http://schemas.openxmlformats.org/officeDocument/2006/relationships" xmlns:w="http://schemas.openxmlformats.org/wordprocessingml/2006/main" xmlns:w14="http://schemas.microsoft.com/office/word/2010/wordml" xmlns:w15="http://schemas.microsoft.com/office/word/2012/wordml" xmlns:w16cex="http://schemas.microsoft.com/office/word/2018/wordml/cex" xmlns:w16cid="http://schemas.microsoft.com/office/word/2016/wordml/cid" xmlns:w16="http://schemas.microsoft.com/office/word/2018/wordml" xmlns:w16sdtdh="http://schemas.microsoft.com/office/word/2020/wordml/sdtdatahash" xmlns:w16se="http://schemas.microsoft.com/office/word/2015/wordml/symex" mc:Ignorable="w14 w15 w16se w16cid w16 w16cex w16sdtdh">
   <w:docDefaults>
     <w:rPrDefault>
       <w:rPr>

</xml_diff>